<commit_message>
Semana 4 sesion 1
</commit_message>
<xml_diff>
--- a/Proyecto/Sprint_2/Formato_Sprint_2.docx
+++ b/Proyecto/Sprint_2/Formato_Sprint_2.docx
@@ -986,6 +986,7 @@
       </w:r>
     </w:p>
     <w:p/>
+    <w:p/>
     <w:p>
       <w:pPr>
         <w:shd w:val="clear" w:color="auto" w:fill="1E1E1E"/>
@@ -1298,19 +1299,8 @@
           <w:sz w:val="21"/>
           <w:szCs w:val="21"/>
         </w:rPr>
-        <w:t xml:space="preserve"> </w:t>
-      </w:r>
-      <w:proofErr w:type="gramStart"/>
-      <w:r>
-        <w:rPr>
-          <w:rFonts w:ascii="Consolas" w:hAnsi="Consolas"/>
-          <w:color w:val="D4D4D4"/>
-          <w:sz w:val="21"/>
-          <w:szCs w:val="21"/>
-        </w:rPr>
-        <w:t>personas(</w:t>
-      </w:r>
-      <w:proofErr w:type="gramEnd"/>
+        <w:t xml:space="preserve"> personas(</w:t>
+      </w:r>
     </w:p>
     <w:p>
       <w:pPr>
@@ -1427,7 +1417,6 @@
         </w:rPr>
         <w:t xml:space="preserve"> </w:t>
       </w:r>
-      <w:proofErr w:type="gramStart"/>
       <w:r>
         <w:rPr>
           <w:rFonts w:ascii="Consolas" w:hAnsi="Consolas"/>
@@ -1446,7 +1435,6 @@
         </w:rPr>
         <w:t>(</w:t>
       </w:r>
-      <w:proofErr w:type="gramEnd"/>
       <w:r>
         <w:rPr>
           <w:rFonts w:ascii="Consolas" w:hAnsi="Consolas"/>
@@ -1522,7 +1510,6 @@
         </w:rPr>
         <w:t xml:space="preserve">    documento </w:t>
       </w:r>
-      <w:proofErr w:type="gramStart"/>
       <w:r>
         <w:rPr>
           <w:rFonts w:ascii="Consolas" w:hAnsi="Consolas"/>
@@ -1541,7 +1528,6 @@
         </w:rPr>
         <w:t>(</w:t>
       </w:r>
-      <w:proofErr w:type="gramEnd"/>
       <w:r>
         <w:rPr>
           <w:rFonts w:ascii="Consolas" w:hAnsi="Consolas"/>
@@ -1637,7 +1623,6 @@
         </w:rPr>
         <w:t xml:space="preserve"> </w:t>
       </w:r>
-      <w:proofErr w:type="gramStart"/>
       <w:r>
         <w:rPr>
           <w:rFonts w:ascii="Consolas" w:hAnsi="Consolas"/>
@@ -1656,7 +1641,6 @@
         </w:rPr>
         <w:t>(</w:t>
       </w:r>
-      <w:proofErr w:type="gramEnd"/>
       <w:r>
         <w:rPr>
           <w:rFonts w:ascii="Consolas" w:hAnsi="Consolas"/>
@@ -1752,7 +1736,6 @@
         </w:rPr>
         <w:t xml:space="preserve"> </w:t>
       </w:r>
-      <w:proofErr w:type="gramStart"/>
       <w:r>
         <w:rPr>
           <w:rFonts w:ascii="Consolas" w:hAnsi="Consolas"/>
@@ -1771,7 +1754,6 @@
         </w:rPr>
         <w:t>(</w:t>
       </w:r>
-      <w:proofErr w:type="gramEnd"/>
       <w:r>
         <w:rPr>
           <w:rFonts w:ascii="Consolas" w:hAnsi="Consolas"/>
@@ -1849,7 +1831,6 @@
         </w:rPr>
         <w:t xml:space="preserve"> </w:t>
       </w:r>
-      <w:proofErr w:type="gramStart"/>
       <w:r>
         <w:rPr>
           <w:rFonts w:ascii="Consolas" w:hAnsi="Consolas"/>
@@ -1868,7 +1849,6 @@
         </w:rPr>
         <w:t>(</w:t>
       </w:r>
-      <w:proofErr w:type="gramEnd"/>
       <w:r>
         <w:rPr>
           <w:rFonts w:ascii="Consolas" w:hAnsi="Consolas"/>
@@ -1964,7 +1944,6 @@
         </w:rPr>
         <w:t xml:space="preserve"> </w:t>
       </w:r>
-      <w:proofErr w:type="gramStart"/>
       <w:r>
         <w:rPr>
           <w:rFonts w:ascii="Consolas" w:hAnsi="Consolas"/>
@@ -1983,7 +1962,6 @@
         </w:rPr>
         <w:t>(</w:t>
       </w:r>
-      <w:proofErr w:type="gramEnd"/>
       <w:r>
         <w:rPr>
           <w:rFonts w:ascii="Consolas" w:hAnsi="Consolas"/>
@@ -2041,7 +2019,6 @@
         </w:rPr>
         <w:t xml:space="preserve">    correo </w:t>
       </w:r>
-      <w:proofErr w:type="gramStart"/>
       <w:r>
         <w:rPr>
           <w:rFonts w:ascii="Consolas" w:hAnsi="Consolas"/>
@@ -2060,7 +2037,6 @@
         </w:rPr>
         <w:t>(</w:t>
       </w:r>
-      <w:proofErr w:type="gramEnd"/>
       <w:r>
         <w:rPr>
           <w:rFonts w:ascii="Consolas" w:hAnsi="Consolas"/>
@@ -2156,7 +2132,6 @@
         </w:rPr>
         <w:t xml:space="preserve"> </w:t>
       </w:r>
-      <w:proofErr w:type="gramStart"/>
       <w:r>
         <w:rPr>
           <w:rFonts w:ascii="Consolas" w:hAnsi="Consolas"/>
@@ -2175,7 +2150,6 @@
         </w:rPr>
         <w:t>(</w:t>
       </w:r>
-      <w:proofErr w:type="gramEnd"/>
       <w:r>
         <w:rPr>
           <w:rFonts w:ascii="Consolas" w:hAnsi="Consolas"/>
@@ -2372,6 +2346,7 @@
           <w:sz w:val="21"/>
           <w:szCs w:val="21"/>
         </w:rPr>
+        <w:lastRenderedPageBreak/>
         <w:t xml:space="preserve">-- </w:t>
       </w:r>
       <w:proofErr w:type="spellStart"/>
@@ -2433,7 +2408,6 @@
           <w:sz w:val="21"/>
           <w:szCs w:val="21"/>
         </w:rPr>
-        <w:lastRenderedPageBreak/>
         <w:t>CREATE</w:t>
       </w:r>
       <w:r>
@@ -2461,19 +2435,8 @@
           <w:sz w:val="21"/>
           <w:szCs w:val="21"/>
         </w:rPr>
-        <w:t xml:space="preserve"> </w:t>
-      </w:r>
-      <w:proofErr w:type="gramStart"/>
-      <w:r>
-        <w:rPr>
-          <w:rFonts w:ascii="Consolas" w:hAnsi="Consolas"/>
-          <w:color w:val="D4D4D4"/>
-          <w:sz w:val="21"/>
-          <w:szCs w:val="21"/>
-        </w:rPr>
-        <w:t>roles(</w:t>
-      </w:r>
-      <w:proofErr w:type="gramEnd"/>
+        <w:t xml:space="preserve"> roles(</w:t>
+      </w:r>
     </w:p>
     <w:p>
       <w:pPr>
@@ -2850,53 +2813,6 @@
           <w:szCs w:val="21"/>
         </w:rPr>
       </w:pPr>
-      <w:r>
-        <w:rPr>
-          <w:rFonts w:ascii="Consolas" w:hAnsi="Consolas"/>
-          <w:color w:val="569CD6"/>
-          <w:sz w:val="21"/>
-          <w:szCs w:val="21"/>
-        </w:rPr>
-        <w:t>CREATE</w:t>
-      </w:r>
-      <w:r>
-        <w:rPr>
-          <w:rFonts w:ascii="Consolas" w:hAnsi="Consolas"/>
-          <w:color w:val="D4D4D4"/>
-          <w:sz w:val="21"/>
-          <w:szCs w:val="21"/>
-        </w:rPr>
-        <w:t xml:space="preserve"> </w:t>
-      </w:r>
-      <w:r>
-        <w:rPr>
-          <w:rFonts w:ascii="Consolas" w:hAnsi="Consolas"/>
-          <w:color w:val="569CD6"/>
-          <w:sz w:val="21"/>
-          <w:szCs w:val="21"/>
-        </w:rPr>
-        <w:t>TABLE</w:t>
-      </w:r>
-      <w:r>
-        <w:rPr>
-          <w:rFonts w:ascii="Consolas" w:hAnsi="Consolas"/>
-          <w:color w:val="D4D4D4"/>
-          <w:sz w:val="21"/>
-          <w:szCs w:val="21"/>
-        </w:rPr>
-        <w:t xml:space="preserve"> </w:t>
-      </w:r>
-      <w:proofErr w:type="gramStart"/>
-      <w:r>
-        <w:rPr>
-          <w:rFonts w:ascii="Consolas" w:hAnsi="Consolas"/>
-          <w:color w:val="D4D4D4"/>
-          <w:sz w:val="21"/>
-          <w:szCs w:val="21"/>
-        </w:rPr>
-        <w:t>usuarios(</w:t>
-      </w:r>
-      <w:proofErr w:type="gramEnd"/>
     </w:p>
     <w:p>
       <w:pPr>
@@ -2912,65 +2828,38 @@
       <w:r>
         <w:rPr>
           <w:rFonts w:ascii="Consolas" w:hAnsi="Consolas"/>
-          <w:color w:val="D4D4D4"/>
-          <w:sz w:val="21"/>
-          <w:szCs w:val="21"/>
-        </w:rPr>
-        <w:t xml:space="preserve">    id </w:t>
-      </w:r>
-      <w:r>
-        <w:rPr>
-          <w:rFonts w:ascii="Consolas" w:hAnsi="Consolas"/>
-          <w:color w:val="569CD6"/>
-          <w:sz w:val="21"/>
-          <w:szCs w:val="21"/>
-        </w:rPr>
-        <w:t>INT</w:t>
-      </w:r>
-      <w:r>
-        <w:rPr>
-          <w:rFonts w:ascii="Consolas" w:hAnsi="Consolas"/>
-          <w:color w:val="D4D4D4"/>
-          <w:sz w:val="21"/>
-          <w:szCs w:val="21"/>
-        </w:rPr>
-        <w:t xml:space="preserve"> </w:t>
-      </w:r>
-      <w:r>
-        <w:rPr>
-          <w:rFonts w:ascii="Consolas" w:hAnsi="Consolas"/>
-          <w:color w:val="569CD6"/>
-          <w:sz w:val="21"/>
-          <w:szCs w:val="21"/>
-        </w:rPr>
-        <w:t>PRIMARY</w:t>
-      </w:r>
-      <w:r>
-        <w:rPr>
-          <w:rFonts w:ascii="Consolas" w:hAnsi="Consolas"/>
-          <w:color w:val="D4D4D4"/>
-          <w:sz w:val="21"/>
-          <w:szCs w:val="21"/>
-        </w:rPr>
-        <w:t xml:space="preserve"> </w:t>
-      </w:r>
-      <w:r>
-        <w:rPr>
-          <w:rFonts w:ascii="Consolas" w:hAnsi="Consolas"/>
-          <w:color w:val="569CD6"/>
-          <w:sz w:val="21"/>
-          <w:szCs w:val="21"/>
-        </w:rPr>
-        <w:t>KEY</w:t>
-      </w:r>
-      <w:r>
-        <w:rPr>
-          <w:rFonts w:ascii="Consolas" w:hAnsi="Consolas"/>
-          <w:color w:val="D4D4D4"/>
-          <w:sz w:val="21"/>
-          <w:szCs w:val="21"/>
-        </w:rPr>
-        <w:t xml:space="preserve"> AUTO_INCREMENT,</w:t>
+          <w:color w:val="569CD6"/>
+          <w:sz w:val="21"/>
+          <w:szCs w:val="21"/>
+        </w:rPr>
+        <w:t>CREATE</w:t>
+      </w:r>
+      <w:r>
+        <w:rPr>
+          <w:rFonts w:ascii="Consolas" w:hAnsi="Consolas"/>
+          <w:color w:val="D4D4D4"/>
+          <w:sz w:val="21"/>
+          <w:szCs w:val="21"/>
+        </w:rPr>
+        <w:t xml:space="preserve"> </w:t>
+      </w:r>
+      <w:r>
+        <w:rPr>
+          <w:rFonts w:ascii="Consolas" w:hAnsi="Consolas"/>
+          <w:color w:val="569CD6"/>
+          <w:sz w:val="21"/>
+          <w:szCs w:val="21"/>
+        </w:rPr>
+        <w:t>TABLE</w:t>
+      </w:r>
+      <w:r>
+        <w:rPr>
+          <w:rFonts w:ascii="Consolas" w:hAnsi="Consolas"/>
+          <w:color w:val="D4D4D4"/>
+          <w:sz w:val="21"/>
+          <w:szCs w:val="21"/>
+        </w:rPr>
+        <w:t xml:space="preserve"> usuarios(</w:t>
       </w:r>
     </w:p>
     <w:p>
@@ -2991,117 +2880,61 @@
           <w:sz w:val="21"/>
           <w:szCs w:val="21"/>
         </w:rPr>
-        <w:t xml:space="preserve">    </w:t>
-      </w:r>
-      <w:proofErr w:type="spellStart"/>
-      <w:r>
-        <w:rPr>
-          <w:rFonts w:ascii="Consolas" w:hAnsi="Consolas"/>
-          <w:color w:val="DCDCAA"/>
-          <w:sz w:val="21"/>
-          <w:szCs w:val="21"/>
-        </w:rPr>
-        <w:t>user_name</w:t>
-      </w:r>
-      <w:proofErr w:type="spellEnd"/>
-      <w:r>
-        <w:rPr>
-          <w:rFonts w:ascii="Consolas" w:hAnsi="Consolas"/>
-          <w:color w:val="D4D4D4"/>
-          <w:sz w:val="21"/>
-          <w:szCs w:val="21"/>
-        </w:rPr>
-        <w:t xml:space="preserve"> </w:t>
-      </w:r>
-      <w:r>
-        <w:rPr>
-          <w:rFonts w:ascii="Consolas" w:hAnsi="Consolas"/>
-          <w:color w:val="569CD6"/>
-          <w:sz w:val="21"/>
-          <w:szCs w:val="21"/>
-        </w:rPr>
-        <w:t>VARCHAR</w:t>
-      </w:r>
-      <w:r>
-        <w:rPr>
-          <w:rFonts w:ascii="Consolas" w:hAnsi="Consolas"/>
-          <w:color w:val="D4D4D4"/>
-          <w:sz w:val="21"/>
-          <w:szCs w:val="21"/>
-        </w:rPr>
-        <w:t xml:space="preserve"> (</w:t>
-      </w:r>
-      <w:r>
-        <w:rPr>
-          <w:rFonts w:ascii="Consolas" w:hAnsi="Consolas"/>
-          <w:color w:val="B5CEA8"/>
-          <w:sz w:val="21"/>
-          <w:szCs w:val="21"/>
-        </w:rPr>
-        <w:t>20</w:t>
-      </w:r>
-      <w:r>
-        <w:rPr>
-          <w:rFonts w:ascii="Consolas" w:hAnsi="Consolas"/>
-          <w:color w:val="D4D4D4"/>
-          <w:sz w:val="21"/>
-          <w:szCs w:val="21"/>
-        </w:rPr>
-        <w:t xml:space="preserve">) </w:t>
-      </w:r>
-      <w:r>
-        <w:rPr>
-          <w:rFonts w:ascii="Consolas" w:hAnsi="Consolas"/>
-          <w:color w:val="569CD6"/>
-          <w:sz w:val="21"/>
-          <w:szCs w:val="21"/>
-        </w:rPr>
-        <w:t>NOT</w:t>
-      </w:r>
-      <w:r>
-        <w:rPr>
-          <w:rFonts w:ascii="Consolas" w:hAnsi="Consolas"/>
-          <w:color w:val="D4D4D4"/>
-          <w:sz w:val="21"/>
-          <w:szCs w:val="21"/>
-        </w:rPr>
-        <w:t xml:space="preserve"> </w:t>
-      </w:r>
-      <w:r>
-        <w:rPr>
-          <w:rFonts w:ascii="Consolas" w:hAnsi="Consolas"/>
-          <w:color w:val="569CD6"/>
-          <w:sz w:val="21"/>
-          <w:szCs w:val="21"/>
-        </w:rPr>
-        <w:t>NULL</w:t>
-      </w:r>
-      <w:r>
-        <w:rPr>
-          <w:rFonts w:ascii="Consolas" w:hAnsi="Consolas"/>
-          <w:color w:val="D4D4D4"/>
-          <w:sz w:val="21"/>
-          <w:szCs w:val="21"/>
-        </w:rPr>
-        <w:t xml:space="preserve"> </w:t>
-      </w:r>
-      <w:r>
-        <w:rPr>
-          <w:rFonts w:ascii="Consolas" w:hAnsi="Consolas"/>
-          <w:color w:val="569CD6"/>
-          <w:sz w:val="21"/>
-          <w:szCs w:val="21"/>
-        </w:rPr>
-        <w:t>UNIQUE</w:t>
-      </w:r>
-      <w:r>
-        <w:rPr>
-          <w:rFonts w:ascii="Consolas" w:hAnsi="Consolas"/>
-          <w:color w:val="D4D4D4"/>
-          <w:sz w:val="21"/>
-          <w:szCs w:val="21"/>
-        </w:rPr>
-        <w:t>,</w:t>
+        <w:t xml:space="preserve">    id </w:t>
+      </w:r>
+      <w:r>
+        <w:rPr>
+          <w:rFonts w:ascii="Consolas" w:hAnsi="Consolas"/>
+          <w:color w:val="569CD6"/>
+          <w:sz w:val="21"/>
+          <w:szCs w:val="21"/>
+        </w:rPr>
+        <w:t>INT</w:t>
+      </w:r>
+      <w:r>
+        <w:rPr>
+          <w:rFonts w:ascii="Consolas" w:hAnsi="Consolas"/>
+          <w:color w:val="D4D4D4"/>
+          <w:sz w:val="21"/>
+          <w:szCs w:val="21"/>
+        </w:rPr>
+        <w:t xml:space="preserve"> </w:t>
+      </w:r>
+      <w:r>
+        <w:rPr>
+          <w:rFonts w:ascii="Consolas" w:hAnsi="Consolas"/>
+          <w:color w:val="569CD6"/>
+          <w:sz w:val="21"/>
+          <w:szCs w:val="21"/>
+        </w:rPr>
+        <w:t>PRIMARY</w:t>
+      </w:r>
+      <w:r>
+        <w:rPr>
+          <w:rFonts w:ascii="Consolas" w:hAnsi="Consolas"/>
+          <w:color w:val="D4D4D4"/>
+          <w:sz w:val="21"/>
+          <w:szCs w:val="21"/>
+        </w:rPr>
+        <w:t xml:space="preserve"> </w:t>
+      </w:r>
+      <w:r>
+        <w:rPr>
+          <w:rFonts w:ascii="Consolas" w:hAnsi="Consolas"/>
+          <w:color w:val="569CD6"/>
+          <w:sz w:val="21"/>
+          <w:szCs w:val="21"/>
+        </w:rPr>
+        <w:t>KEY</w:t>
+      </w:r>
+      <w:r>
+        <w:rPr>
+          <w:rFonts w:ascii="Consolas" w:hAnsi="Consolas"/>
+          <w:color w:val="D4D4D4"/>
+          <w:sz w:val="21"/>
+          <w:szCs w:val="21"/>
+        </w:rPr>
+        <w:t xml:space="preserve"> AUTO_INCREMENT,</w:t>
       </w:r>
     </w:p>
     <w:p>
@@ -3128,11 +2961,11 @@
       <w:r>
         <w:rPr>
           <w:rFonts w:ascii="Consolas" w:hAnsi="Consolas"/>
-          <w:color w:val="D4D4D4"/>
-          <w:sz w:val="21"/>
-          <w:szCs w:val="21"/>
-        </w:rPr>
-        <w:t>password_name</w:t>
+          <w:color w:val="DCDCAA"/>
+          <w:sz w:val="21"/>
+          <w:szCs w:val="21"/>
+        </w:rPr>
+        <w:t>user_name</w:t>
       </w:r>
       <w:proofErr w:type="spellEnd"/>
       <w:r>
@@ -3169,7 +3002,7 @@
           <w:sz w:val="21"/>
           <w:szCs w:val="21"/>
         </w:rPr>
-        <w:t>50</w:t>
+        <w:t>20</w:t>
       </w:r>
       <w:r>
         <w:rPr>
@@ -3206,6 +3039,24 @@
           <w:szCs w:val="21"/>
         </w:rPr>
         <w:t>NULL</w:t>
+      </w:r>
+      <w:r>
+        <w:rPr>
+          <w:rFonts w:ascii="Consolas" w:hAnsi="Consolas"/>
+          <w:color w:val="D4D4D4"/>
+          <w:sz w:val="21"/>
+          <w:szCs w:val="21"/>
+        </w:rPr>
+        <w:t xml:space="preserve"> </w:t>
+      </w:r>
+      <w:r>
+        <w:rPr>
+          <w:rFonts w:ascii="Consolas" w:hAnsi="Consolas"/>
+          <w:color w:val="569CD6"/>
+          <w:sz w:val="21"/>
+          <w:szCs w:val="21"/>
+        </w:rPr>
+        <w:t>UNIQUE</w:t>
       </w:r>
       <w:r>
         <w:rPr>
@@ -3235,25 +3086,63 @@
           <w:sz w:val="21"/>
           <w:szCs w:val="21"/>
         </w:rPr>
-        <w:t xml:space="preserve">    estado </w:t>
-      </w:r>
-      <w:r>
-        <w:rPr>
-          <w:rFonts w:ascii="Consolas" w:hAnsi="Consolas"/>
-          <w:color w:val="569CD6"/>
-          <w:sz w:val="21"/>
-          <w:szCs w:val="21"/>
-        </w:rPr>
-        <w:t>BOOLEAN</w:t>
-      </w:r>
-      <w:r>
-        <w:rPr>
-          <w:rFonts w:ascii="Consolas" w:hAnsi="Consolas"/>
-          <w:color w:val="D4D4D4"/>
-          <w:sz w:val="21"/>
-          <w:szCs w:val="21"/>
-        </w:rPr>
-        <w:t xml:space="preserve"> </w:t>
+        <w:t xml:space="preserve">    </w:t>
+      </w:r>
+      <w:proofErr w:type="spellStart"/>
+      <w:r>
+        <w:rPr>
+          <w:rFonts w:ascii="Consolas" w:hAnsi="Consolas"/>
+          <w:color w:val="D4D4D4"/>
+          <w:sz w:val="21"/>
+          <w:szCs w:val="21"/>
+        </w:rPr>
+        <w:t>password_name</w:t>
+      </w:r>
+      <w:proofErr w:type="spellEnd"/>
+      <w:r>
+        <w:rPr>
+          <w:rFonts w:ascii="Consolas" w:hAnsi="Consolas"/>
+          <w:color w:val="D4D4D4"/>
+          <w:sz w:val="21"/>
+          <w:szCs w:val="21"/>
+        </w:rPr>
+        <w:t xml:space="preserve"> </w:t>
+      </w:r>
+      <w:r>
+        <w:rPr>
+          <w:rFonts w:ascii="Consolas" w:hAnsi="Consolas"/>
+          <w:color w:val="569CD6"/>
+          <w:sz w:val="21"/>
+          <w:szCs w:val="21"/>
+        </w:rPr>
+        <w:t>VARCHAR</w:t>
+      </w:r>
+      <w:r>
+        <w:rPr>
+          <w:rFonts w:ascii="Consolas" w:hAnsi="Consolas"/>
+          <w:color w:val="D4D4D4"/>
+          <w:sz w:val="21"/>
+          <w:szCs w:val="21"/>
+        </w:rPr>
+        <w:t xml:space="preserve"> (</w:t>
+      </w:r>
+      <w:r>
+        <w:rPr>
+          <w:rFonts w:ascii="Consolas" w:hAnsi="Consolas"/>
+          <w:color w:val="B5CEA8"/>
+          <w:sz w:val="21"/>
+          <w:szCs w:val="21"/>
+        </w:rPr>
+        <w:t>50</w:t>
+      </w:r>
+      <w:r>
+        <w:rPr>
+          <w:rFonts w:ascii="Consolas" w:hAnsi="Consolas"/>
+          <w:color w:val="D4D4D4"/>
+          <w:sz w:val="21"/>
+          <w:szCs w:val="21"/>
+        </w:rPr>
+        <w:t xml:space="preserve">) </w:t>
       </w:r>
       <w:r>
         <w:rPr>
@@ -3281,42 +3170,6 @@
           <w:szCs w:val="21"/>
         </w:rPr>
         <w:t>NULL</w:t>
-      </w:r>
-      <w:r>
-        <w:rPr>
-          <w:rFonts w:ascii="Consolas" w:hAnsi="Consolas"/>
-          <w:color w:val="D4D4D4"/>
-          <w:sz w:val="21"/>
-          <w:szCs w:val="21"/>
-        </w:rPr>
-        <w:t xml:space="preserve"> </w:t>
-      </w:r>
-      <w:r>
-        <w:rPr>
-          <w:rFonts w:ascii="Consolas" w:hAnsi="Consolas"/>
-          <w:color w:val="569CD6"/>
-          <w:sz w:val="21"/>
-          <w:szCs w:val="21"/>
-        </w:rPr>
-        <w:t>DEFAULT</w:t>
-      </w:r>
-      <w:r>
-        <w:rPr>
-          <w:rFonts w:ascii="Consolas" w:hAnsi="Consolas"/>
-          <w:color w:val="D4D4D4"/>
-          <w:sz w:val="21"/>
-          <w:szCs w:val="21"/>
-        </w:rPr>
-        <w:t xml:space="preserve"> </w:t>
-      </w:r>
-      <w:r>
-        <w:rPr>
-          <w:rFonts w:ascii="Consolas" w:hAnsi="Consolas"/>
-          <w:color w:val="B5CEA8"/>
-          <w:sz w:val="21"/>
-          <w:szCs w:val="21"/>
-        </w:rPr>
-        <w:t>1</w:t>
       </w:r>
       <w:r>
         <w:rPr>
@@ -3346,36 +3199,16 @@
           <w:sz w:val="21"/>
           <w:szCs w:val="21"/>
         </w:rPr>
-        <w:t xml:space="preserve">    </w:t>
-      </w:r>
-      <w:proofErr w:type="spellStart"/>
-      <w:r>
-        <w:rPr>
-          <w:rFonts w:ascii="Consolas" w:hAnsi="Consolas"/>
-          <w:color w:val="D4D4D4"/>
-          <w:sz w:val="21"/>
-          <w:szCs w:val="21"/>
-        </w:rPr>
-        <w:t>personas_id</w:t>
-      </w:r>
-      <w:proofErr w:type="spellEnd"/>
-      <w:r>
-        <w:rPr>
-          <w:rFonts w:ascii="Consolas" w:hAnsi="Consolas"/>
-          <w:color w:val="D4D4D4"/>
-          <w:sz w:val="21"/>
-          <w:szCs w:val="21"/>
-        </w:rPr>
-        <w:t xml:space="preserve"> </w:t>
-      </w:r>
-      <w:r>
-        <w:rPr>
-          <w:rFonts w:ascii="Consolas" w:hAnsi="Consolas"/>
-          <w:color w:val="569CD6"/>
-          <w:sz w:val="21"/>
-          <w:szCs w:val="21"/>
-        </w:rPr>
-        <w:t>INT</w:t>
+        <w:t xml:space="preserve">    estado </w:t>
+      </w:r>
+      <w:r>
+        <w:rPr>
+          <w:rFonts w:ascii="Consolas" w:hAnsi="Consolas"/>
+          <w:color w:val="569CD6"/>
+          <w:sz w:val="21"/>
+          <w:szCs w:val="21"/>
+        </w:rPr>
+        <w:t>BOOLEAN</w:t>
       </w:r>
       <w:r>
         <w:rPr>
@@ -3412,6 +3245,42 @@
           <w:szCs w:val="21"/>
         </w:rPr>
         <w:t>NULL</w:t>
+      </w:r>
+      <w:r>
+        <w:rPr>
+          <w:rFonts w:ascii="Consolas" w:hAnsi="Consolas"/>
+          <w:color w:val="D4D4D4"/>
+          <w:sz w:val="21"/>
+          <w:szCs w:val="21"/>
+        </w:rPr>
+        <w:t xml:space="preserve"> </w:t>
+      </w:r>
+      <w:r>
+        <w:rPr>
+          <w:rFonts w:ascii="Consolas" w:hAnsi="Consolas"/>
+          <w:color w:val="569CD6"/>
+          <w:sz w:val="21"/>
+          <w:szCs w:val="21"/>
+        </w:rPr>
+        <w:t>DEFAULT</w:t>
+      </w:r>
+      <w:r>
+        <w:rPr>
+          <w:rFonts w:ascii="Consolas" w:hAnsi="Consolas"/>
+          <w:color w:val="D4D4D4"/>
+          <w:sz w:val="21"/>
+          <w:szCs w:val="21"/>
+        </w:rPr>
+        <w:t xml:space="preserve"> </w:t>
+      </w:r>
+      <w:r>
+        <w:rPr>
+          <w:rFonts w:ascii="Consolas" w:hAnsi="Consolas"/>
+          <w:color w:val="B5CEA8"/>
+          <w:sz w:val="21"/>
+          <w:szCs w:val="21"/>
+        </w:rPr>
+        <w:t>1</w:t>
       </w:r>
       <w:r>
         <w:rPr>
@@ -3451,7 +3320,7 @@
           <w:sz w:val="21"/>
           <w:szCs w:val="21"/>
         </w:rPr>
-        <w:t>rol_id</w:t>
+        <w:t>persona_id</w:t>
       </w:r>
       <w:proofErr w:type="spellEnd"/>
       <w:r>
@@ -3538,24 +3407,6 @@
         </w:rPr>
         <w:t xml:space="preserve">    </w:t>
       </w:r>
-      <w:r>
-        <w:rPr>
-          <w:rFonts w:ascii="Consolas" w:hAnsi="Consolas"/>
-          <w:color w:val="569CD6"/>
-          <w:sz w:val="21"/>
-          <w:szCs w:val="21"/>
-        </w:rPr>
-        <w:t>FOREIGN KEY</w:t>
-      </w:r>
-      <w:r>
-        <w:rPr>
-          <w:rFonts w:ascii="Consolas" w:hAnsi="Consolas"/>
-          <w:color w:val="D4D4D4"/>
-          <w:sz w:val="21"/>
-          <w:szCs w:val="21"/>
-        </w:rPr>
-        <w:t xml:space="preserve"> (</w:t>
-      </w:r>
       <w:proofErr w:type="spellStart"/>
       <w:r>
         <w:rPr>
@@ -3564,7 +3415,7 @@
           <w:sz w:val="21"/>
           <w:szCs w:val="21"/>
         </w:rPr>
-        <w:t>personas_id</w:t>
+        <w:t>rol_id</w:t>
       </w:r>
       <w:proofErr w:type="spellEnd"/>
       <w:r>
@@ -3574,25 +3425,61 @@
           <w:sz w:val="21"/>
           <w:szCs w:val="21"/>
         </w:rPr>
-        <w:t xml:space="preserve">) </w:t>
-      </w:r>
-      <w:r>
-        <w:rPr>
-          <w:rFonts w:ascii="Consolas" w:hAnsi="Consolas"/>
-          <w:color w:val="569CD6"/>
-          <w:sz w:val="21"/>
-          <w:szCs w:val="21"/>
-        </w:rPr>
-        <w:t>REFERENCES</w:t>
-      </w:r>
-      <w:r>
-        <w:rPr>
-          <w:rFonts w:ascii="Consolas" w:hAnsi="Consolas"/>
-          <w:color w:val="D4D4D4"/>
-          <w:sz w:val="21"/>
-          <w:szCs w:val="21"/>
-        </w:rPr>
-        <w:t xml:space="preserve"> personas (id), </w:t>
+        <w:t xml:space="preserve"> </w:t>
+      </w:r>
+      <w:r>
+        <w:rPr>
+          <w:rFonts w:ascii="Consolas" w:hAnsi="Consolas"/>
+          <w:color w:val="569CD6"/>
+          <w:sz w:val="21"/>
+          <w:szCs w:val="21"/>
+        </w:rPr>
+        <w:t>INT</w:t>
+      </w:r>
+      <w:r>
+        <w:rPr>
+          <w:rFonts w:ascii="Consolas" w:hAnsi="Consolas"/>
+          <w:color w:val="D4D4D4"/>
+          <w:sz w:val="21"/>
+          <w:szCs w:val="21"/>
+        </w:rPr>
+        <w:t xml:space="preserve"> </w:t>
+      </w:r>
+      <w:r>
+        <w:rPr>
+          <w:rFonts w:ascii="Consolas" w:hAnsi="Consolas"/>
+          <w:color w:val="569CD6"/>
+          <w:sz w:val="21"/>
+          <w:szCs w:val="21"/>
+        </w:rPr>
+        <w:t>NOT</w:t>
+      </w:r>
+      <w:r>
+        <w:rPr>
+          <w:rFonts w:ascii="Consolas" w:hAnsi="Consolas"/>
+          <w:color w:val="D4D4D4"/>
+          <w:sz w:val="21"/>
+          <w:szCs w:val="21"/>
+        </w:rPr>
+        <w:t xml:space="preserve"> </w:t>
+      </w:r>
+      <w:r>
+        <w:rPr>
+          <w:rFonts w:ascii="Consolas" w:hAnsi="Consolas"/>
+          <w:color w:val="569CD6"/>
+          <w:sz w:val="21"/>
+          <w:szCs w:val="21"/>
+        </w:rPr>
+        <w:t>NULL</w:t>
+      </w:r>
+      <w:r>
+        <w:rPr>
+          <w:rFonts w:ascii="Consolas" w:hAnsi="Consolas"/>
+          <w:color w:val="D4D4D4"/>
+          <w:sz w:val="21"/>
+          <w:szCs w:val="21"/>
+        </w:rPr>
+        <w:t>,</w:t>
       </w:r>
     </w:p>
     <w:p>
@@ -3622,6 +3509,44 @@
           <w:sz w:val="21"/>
           <w:szCs w:val="21"/>
         </w:rPr>
+        <w:t>CONSTRAINT</w:t>
+      </w:r>
+      <w:r>
+        <w:rPr>
+          <w:rFonts w:ascii="Consolas" w:hAnsi="Consolas"/>
+          <w:color w:val="D4D4D4"/>
+          <w:sz w:val="21"/>
+          <w:szCs w:val="21"/>
+        </w:rPr>
+        <w:t xml:space="preserve"> </w:t>
+      </w:r>
+      <w:proofErr w:type="spellStart"/>
+      <w:r>
+        <w:rPr>
+          <w:rFonts w:ascii="Consolas" w:hAnsi="Consolas"/>
+          <w:color w:val="D4D4D4"/>
+          <w:sz w:val="21"/>
+          <w:szCs w:val="21"/>
+        </w:rPr>
+        <w:t>fk_persona_id_usuarios_personas</w:t>
+      </w:r>
+      <w:proofErr w:type="spellEnd"/>
+      <w:r>
+        <w:rPr>
+          <w:rFonts w:ascii="Consolas" w:hAnsi="Consolas"/>
+          <w:color w:val="D4D4D4"/>
+          <w:sz w:val="21"/>
+          <w:szCs w:val="21"/>
+        </w:rPr>
+        <w:t xml:space="preserve"> </w:t>
+      </w:r>
+      <w:r>
+        <w:rPr>
+          <w:rFonts w:ascii="Consolas" w:hAnsi="Consolas"/>
+          <w:color w:val="569CD6"/>
+          <w:sz w:val="21"/>
+          <w:szCs w:val="21"/>
+        </w:rPr>
         <w:t>FOREIGN KEY</w:t>
       </w:r>
       <w:r>
@@ -3641,7 +3566,7 @@
           <w:sz w:val="21"/>
           <w:szCs w:val="21"/>
         </w:rPr>
-        <w:t>rol_id</w:t>
+        <w:t>persona_id</w:t>
       </w:r>
       <w:proofErr w:type="spellEnd"/>
       <w:r>
@@ -3669,7 +3594,7 @@
           <w:sz w:val="21"/>
           <w:szCs w:val="21"/>
         </w:rPr>
-        <w:t xml:space="preserve"> roles (id)</w:t>
+        <w:t xml:space="preserve"> personas(id),    </w:t>
       </w:r>
     </w:p>
     <w:p>
@@ -3690,7 +3615,101 @@
           <w:sz w:val="21"/>
           <w:szCs w:val="21"/>
         </w:rPr>
-        <w:t>);</w:t>
+        <w:t xml:space="preserve">    </w:t>
+      </w:r>
+      <w:r>
+        <w:rPr>
+          <w:rFonts w:ascii="Consolas" w:hAnsi="Consolas"/>
+          <w:color w:val="569CD6"/>
+          <w:sz w:val="21"/>
+          <w:szCs w:val="21"/>
+        </w:rPr>
+        <w:t>CONSTRAINT</w:t>
+      </w:r>
+      <w:r>
+        <w:rPr>
+          <w:rFonts w:ascii="Consolas" w:hAnsi="Consolas"/>
+          <w:color w:val="D4D4D4"/>
+          <w:sz w:val="21"/>
+          <w:szCs w:val="21"/>
+        </w:rPr>
+        <w:t xml:space="preserve"> </w:t>
+      </w:r>
+      <w:proofErr w:type="spellStart"/>
+      <w:r>
+        <w:rPr>
+          <w:rFonts w:ascii="Consolas" w:hAnsi="Consolas"/>
+          <w:color w:val="D4D4D4"/>
+          <w:sz w:val="21"/>
+          <w:szCs w:val="21"/>
+        </w:rPr>
+        <w:t>fk_rol_id_usuarios_roles</w:t>
+      </w:r>
+      <w:proofErr w:type="spellEnd"/>
+      <w:r>
+        <w:rPr>
+          <w:rFonts w:ascii="Consolas" w:hAnsi="Consolas"/>
+          <w:color w:val="D4D4D4"/>
+          <w:sz w:val="21"/>
+          <w:szCs w:val="21"/>
+        </w:rPr>
+        <w:t xml:space="preserve"> </w:t>
+      </w:r>
+      <w:r>
+        <w:rPr>
+          <w:rFonts w:ascii="Consolas" w:hAnsi="Consolas"/>
+          <w:color w:val="569CD6"/>
+          <w:sz w:val="21"/>
+          <w:szCs w:val="21"/>
+        </w:rPr>
+        <w:t>FOREIGN KEY</w:t>
+      </w:r>
+      <w:r>
+        <w:rPr>
+          <w:rFonts w:ascii="Consolas" w:hAnsi="Consolas"/>
+          <w:color w:val="D4D4D4"/>
+          <w:sz w:val="21"/>
+          <w:szCs w:val="21"/>
+        </w:rPr>
+        <w:t xml:space="preserve"> (</w:t>
+      </w:r>
+      <w:proofErr w:type="spellStart"/>
+      <w:r>
+        <w:rPr>
+          <w:rFonts w:ascii="Consolas" w:hAnsi="Consolas"/>
+          <w:color w:val="D4D4D4"/>
+          <w:sz w:val="21"/>
+          <w:szCs w:val="21"/>
+        </w:rPr>
+        <w:t>rol_id</w:t>
+      </w:r>
+      <w:proofErr w:type="spellEnd"/>
+      <w:r>
+        <w:rPr>
+          <w:rFonts w:ascii="Consolas" w:hAnsi="Consolas"/>
+          <w:color w:val="D4D4D4"/>
+          <w:sz w:val="21"/>
+          <w:szCs w:val="21"/>
+        </w:rPr>
+        <w:t xml:space="preserve">) </w:t>
+      </w:r>
+      <w:r>
+        <w:rPr>
+          <w:rFonts w:ascii="Consolas" w:hAnsi="Consolas"/>
+          <w:color w:val="569CD6"/>
+          <w:sz w:val="21"/>
+          <w:szCs w:val="21"/>
+        </w:rPr>
+        <w:t>REFERENCES</w:t>
+      </w:r>
+      <w:r>
+        <w:rPr>
+          <w:rFonts w:ascii="Consolas" w:hAnsi="Consolas"/>
+          <w:color w:val="D4D4D4"/>
+          <w:sz w:val="21"/>
+          <w:szCs w:val="21"/>
+        </w:rPr>
+        <w:t xml:space="preserve"> roles (id)</w:t>
       </w:r>
     </w:p>
     <w:p>
@@ -3704,6 +3723,15 @@
           <w:szCs w:val="21"/>
         </w:rPr>
       </w:pPr>
+      <w:r>
+        <w:rPr>
+          <w:rFonts w:ascii="Consolas" w:hAnsi="Consolas"/>
+          <w:color w:val="D4D4D4"/>
+          <w:sz w:val="21"/>
+          <w:szCs w:val="21"/>
+        </w:rPr>
+        <w:t>);</w:t>
+      </w:r>
     </w:p>
     <w:p>
       <w:pPr>
@@ -3716,55 +3744,6 @@
           <w:szCs w:val="21"/>
         </w:rPr>
       </w:pPr>
-      <w:r>
-        <w:rPr>
-          <w:rFonts w:ascii="Consolas" w:hAnsi="Consolas"/>
-          <w:color w:val="6A9955"/>
-          <w:sz w:val="21"/>
-          <w:szCs w:val="21"/>
-        </w:rPr>
-        <w:t xml:space="preserve">-- </w:t>
-      </w:r>
-      <w:proofErr w:type="spellStart"/>
-      <w:r>
-        <w:rPr>
-          <w:rFonts w:ascii="Consolas" w:hAnsi="Consolas"/>
-          <w:color w:val="6A9955"/>
-          <w:sz w:val="21"/>
-          <w:szCs w:val="21"/>
-        </w:rPr>
-        <w:t>Create</w:t>
-      </w:r>
-      <w:proofErr w:type="spellEnd"/>
-      <w:r>
-        <w:rPr>
-          <w:rFonts w:ascii="Consolas" w:hAnsi="Consolas"/>
-          <w:color w:val="6A9955"/>
-          <w:sz w:val="21"/>
-          <w:szCs w:val="21"/>
-        </w:rPr>
-        <w:t xml:space="preserve"> </w:t>
-      </w:r>
-      <w:proofErr w:type="spellStart"/>
-      <w:r>
-        <w:rPr>
-          <w:rFonts w:ascii="Consolas" w:hAnsi="Consolas"/>
-          <w:color w:val="6A9955"/>
-          <w:sz w:val="21"/>
-          <w:szCs w:val="21"/>
-        </w:rPr>
-        <w:t>entity</w:t>
-      </w:r>
-      <w:proofErr w:type="spellEnd"/>
-      <w:r>
-        <w:rPr>
-          <w:rFonts w:ascii="Consolas" w:hAnsi="Consolas"/>
-          <w:color w:val="6A9955"/>
-          <w:sz w:val="21"/>
-          <w:szCs w:val="21"/>
-        </w:rPr>
-        <w:t xml:space="preserve"> vistas</w:t>
-      </w:r>
     </w:p>
     <w:p>
       <w:pPr>
@@ -3780,50 +3759,52 @@
       <w:r>
         <w:rPr>
           <w:rFonts w:ascii="Consolas" w:hAnsi="Consolas"/>
-          <w:color w:val="569CD6"/>
-          <w:sz w:val="21"/>
-          <w:szCs w:val="21"/>
-        </w:rPr>
-        <w:t>CREATE</w:t>
-      </w:r>
-      <w:r>
-        <w:rPr>
-          <w:rFonts w:ascii="Consolas" w:hAnsi="Consolas"/>
-          <w:color w:val="D4D4D4"/>
-          <w:sz w:val="21"/>
-          <w:szCs w:val="21"/>
-        </w:rPr>
-        <w:t xml:space="preserve"> </w:t>
-      </w:r>
-      <w:r>
-        <w:rPr>
-          <w:rFonts w:ascii="Consolas" w:hAnsi="Consolas"/>
-          <w:color w:val="569CD6"/>
-          <w:sz w:val="21"/>
-          <w:szCs w:val="21"/>
-        </w:rPr>
-        <w:t>TABLE</w:t>
-      </w:r>
-      <w:r>
-        <w:rPr>
-          <w:rFonts w:ascii="Consolas" w:hAnsi="Consolas"/>
-          <w:color w:val="D4D4D4"/>
-          <w:sz w:val="21"/>
-          <w:szCs w:val="21"/>
-        </w:rPr>
-        <w:t xml:space="preserve"> </w:t>
-      </w:r>
-      <w:proofErr w:type="gramStart"/>
-      <w:r>
-        <w:rPr>
-          <w:rFonts w:ascii="Consolas" w:hAnsi="Consolas"/>
-          <w:color w:val="D4D4D4"/>
-          <w:sz w:val="21"/>
-          <w:szCs w:val="21"/>
-        </w:rPr>
-        <w:t>vistas(</w:t>
-      </w:r>
-      <w:proofErr w:type="gramEnd"/>
+          <w:color w:val="6A9955"/>
+          <w:sz w:val="21"/>
+          <w:szCs w:val="21"/>
+        </w:rPr>
+        <w:t xml:space="preserve">-- </w:t>
+      </w:r>
+      <w:proofErr w:type="spellStart"/>
+      <w:r>
+        <w:rPr>
+          <w:rFonts w:ascii="Consolas" w:hAnsi="Consolas"/>
+          <w:color w:val="6A9955"/>
+          <w:sz w:val="21"/>
+          <w:szCs w:val="21"/>
+        </w:rPr>
+        <w:t>Create</w:t>
+      </w:r>
+      <w:proofErr w:type="spellEnd"/>
+      <w:r>
+        <w:rPr>
+          <w:rFonts w:ascii="Consolas" w:hAnsi="Consolas"/>
+          <w:color w:val="6A9955"/>
+          <w:sz w:val="21"/>
+          <w:szCs w:val="21"/>
+        </w:rPr>
+        <w:t xml:space="preserve"> </w:t>
+      </w:r>
+      <w:proofErr w:type="spellStart"/>
+      <w:r>
+        <w:rPr>
+          <w:rFonts w:ascii="Consolas" w:hAnsi="Consolas"/>
+          <w:color w:val="6A9955"/>
+          <w:sz w:val="21"/>
+          <w:szCs w:val="21"/>
+        </w:rPr>
+        <w:t>entity</w:t>
+      </w:r>
+      <w:proofErr w:type="spellEnd"/>
+      <w:r>
+        <w:rPr>
+          <w:rFonts w:ascii="Consolas" w:hAnsi="Consolas"/>
+          <w:color w:val="6A9955"/>
+          <w:sz w:val="21"/>
+          <w:szCs w:val="21"/>
+        </w:rPr>
+        <w:t xml:space="preserve"> vistas</w:t>
+      </w:r>
     </w:p>
     <w:p>
       <w:pPr>
@@ -3839,65 +3820,38 @@
       <w:r>
         <w:rPr>
           <w:rFonts w:ascii="Consolas" w:hAnsi="Consolas"/>
-          <w:color w:val="D4D4D4"/>
-          <w:sz w:val="21"/>
-          <w:szCs w:val="21"/>
-        </w:rPr>
-        <w:t xml:space="preserve">    id </w:t>
-      </w:r>
-      <w:r>
-        <w:rPr>
-          <w:rFonts w:ascii="Consolas" w:hAnsi="Consolas"/>
-          <w:color w:val="569CD6"/>
-          <w:sz w:val="21"/>
-          <w:szCs w:val="21"/>
-        </w:rPr>
-        <w:t>INT</w:t>
-      </w:r>
-      <w:r>
-        <w:rPr>
-          <w:rFonts w:ascii="Consolas" w:hAnsi="Consolas"/>
-          <w:color w:val="D4D4D4"/>
-          <w:sz w:val="21"/>
-          <w:szCs w:val="21"/>
-        </w:rPr>
-        <w:t xml:space="preserve"> </w:t>
-      </w:r>
-      <w:r>
-        <w:rPr>
-          <w:rFonts w:ascii="Consolas" w:hAnsi="Consolas"/>
-          <w:color w:val="569CD6"/>
-          <w:sz w:val="21"/>
-          <w:szCs w:val="21"/>
-        </w:rPr>
-        <w:t>PRIMARY</w:t>
-      </w:r>
-      <w:r>
-        <w:rPr>
-          <w:rFonts w:ascii="Consolas" w:hAnsi="Consolas"/>
-          <w:color w:val="D4D4D4"/>
-          <w:sz w:val="21"/>
-          <w:szCs w:val="21"/>
-        </w:rPr>
-        <w:t xml:space="preserve"> </w:t>
-      </w:r>
-      <w:r>
-        <w:rPr>
-          <w:rFonts w:ascii="Consolas" w:hAnsi="Consolas"/>
-          <w:color w:val="569CD6"/>
-          <w:sz w:val="21"/>
-          <w:szCs w:val="21"/>
-        </w:rPr>
-        <w:t>KEY</w:t>
-      </w:r>
-      <w:r>
-        <w:rPr>
-          <w:rFonts w:ascii="Consolas" w:hAnsi="Consolas"/>
-          <w:color w:val="D4D4D4"/>
-          <w:sz w:val="21"/>
-          <w:szCs w:val="21"/>
-        </w:rPr>
-        <w:t xml:space="preserve"> AUTO_INCREMENT,</w:t>
+          <w:color w:val="569CD6"/>
+          <w:sz w:val="21"/>
+          <w:szCs w:val="21"/>
+        </w:rPr>
+        <w:t>CREATE</w:t>
+      </w:r>
+      <w:r>
+        <w:rPr>
+          <w:rFonts w:ascii="Consolas" w:hAnsi="Consolas"/>
+          <w:color w:val="D4D4D4"/>
+          <w:sz w:val="21"/>
+          <w:szCs w:val="21"/>
+        </w:rPr>
+        <w:t xml:space="preserve"> </w:t>
+      </w:r>
+      <w:r>
+        <w:rPr>
+          <w:rFonts w:ascii="Consolas" w:hAnsi="Consolas"/>
+          <w:color w:val="569CD6"/>
+          <w:sz w:val="21"/>
+          <w:szCs w:val="21"/>
+        </w:rPr>
+        <w:t>TABLE</w:t>
+      </w:r>
+      <w:r>
+        <w:rPr>
+          <w:rFonts w:ascii="Consolas" w:hAnsi="Consolas"/>
+          <w:color w:val="D4D4D4"/>
+          <w:sz w:val="21"/>
+          <w:szCs w:val="21"/>
+        </w:rPr>
+        <w:t xml:space="preserve"> vistas(</w:t>
       </w:r>
     </w:p>
     <w:p>
@@ -3918,79 +3872,61 @@
           <w:sz w:val="21"/>
           <w:szCs w:val="21"/>
         </w:rPr>
-        <w:t xml:space="preserve">    nombre </w:t>
-      </w:r>
-      <w:r>
-        <w:rPr>
-          <w:rFonts w:ascii="Consolas" w:hAnsi="Consolas"/>
-          <w:color w:val="569CD6"/>
-          <w:sz w:val="21"/>
-          <w:szCs w:val="21"/>
-        </w:rPr>
-        <w:t>VARCHAR</w:t>
-      </w:r>
-      <w:r>
-        <w:rPr>
-          <w:rFonts w:ascii="Consolas" w:hAnsi="Consolas"/>
-          <w:color w:val="D4D4D4"/>
-          <w:sz w:val="21"/>
-          <w:szCs w:val="21"/>
-        </w:rPr>
-        <w:t xml:space="preserve"> (</w:t>
-      </w:r>
-      <w:r>
-        <w:rPr>
-          <w:rFonts w:ascii="Consolas" w:hAnsi="Consolas"/>
-          <w:color w:val="B5CEA8"/>
-          <w:sz w:val="21"/>
-          <w:szCs w:val="21"/>
-        </w:rPr>
-        <w:t>50</w:t>
-      </w:r>
-      <w:r>
-        <w:rPr>
-          <w:rFonts w:ascii="Consolas" w:hAnsi="Consolas"/>
-          <w:color w:val="D4D4D4"/>
-          <w:sz w:val="21"/>
-          <w:szCs w:val="21"/>
-        </w:rPr>
-        <w:t xml:space="preserve">) </w:t>
-      </w:r>
-      <w:r>
-        <w:rPr>
-          <w:rFonts w:ascii="Consolas" w:hAnsi="Consolas"/>
-          <w:color w:val="569CD6"/>
-          <w:sz w:val="21"/>
-          <w:szCs w:val="21"/>
-        </w:rPr>
-        <w:t>NOT</w:t>
-      </w:r>
-      <w:r>
-        <w:rPr>
-          <w:rFonts w:ascii="Consolas" w:hAnsi="Consolas"/>
-          <w:color w:val="D4D4D4"/>
-          <w:sz w:val="21"/>
-          <w:szCs w:val="21"/>
-        </w:rPr>
-        <w:t xml:space="preserve"> </w:t>
-      </w:r>
-      <w:r>
-        <w:rPr>
-          <w:rFonts w:ascii="Consolas" w:hAnsi="Consolas"/>
-          <w:color w:val="569CD6"/>
-          <w:sz w:val="21"/>
-          <w:szCs w:val="21"/>
-        </w:rPr>
-        <w:t>NULL</w:t>
-      </w:r>
-      <w:r>
-        <w:rPr>
-          <w:rFonts w:ascii="Consolas" w:hAnsi="Consolas"/>
-          <w:color w:val="D4D4D4"/>
-          <w:sz w:val="21"/>
-          <w:szCs w:val="21"/>
-        </w:rPr>
-        <w:t>,</w:t>
+        <w:t xml:space="preserve">    id </w:t>
+      </w:r>
+      <w:r>
+        <w:rPr>
+          <w:rFonts w:ascii="Consolas" w:hAnsi="Consolas"/>
+          <w:color w:val="569CD6"/>
+          <w:sz w:val="21"/>
+          <w:szCs w:val="21"/>
+        </w:rPr>
+        <w:t>INT</w:t>
+      </w:r>
+      <w:r>
+        <w:rPr>
+          <w:rFonts w:ascii="Consolas" w:hAnsi="Consolas"/>
+          <w:color w:val="D4D4D4"/>
+          <w:sz w:val="21"/>
+          <w:szCs w:val="21"/>
+        </w:rPr>
+        <w:t xml:space="preserve"> </w:t>
+      </w:r>
+      <w:r>
+        <w:rPr>
+          <w:rFonts w:ascii="Consolas" w:hAnsi="Consolas"/>
+          <w:color w:val="569CD6"/>
+          <w:sz w:val="21"/>
+          <w:szCs w:val="21"/>
+        </w:rPr>
+        <w:t>PRIMARY</w:t>
+      </w:r>
+      <w:r>
+        <w:rPr>
+          <w:rFonts w:ascii="Consolas" w:hAnsi="Consolas"/>
+          <w:color w:val="D4D4D4"/>
+          <w:sz w:val="21"/>
+          <w:szCs w:val="21"/>
+        </w:rPr>
+        <w:t xml:space="preserve"> </w:t>
+      </w:r>
+      <w:r>
+        <w:rPr>
+          <w:rFonts w:ascii="Consolas" w:hAnsi="Consolas"/>
+          <w:color w:val="569CD6"/>
+          <w:sz w:val="21"/>
+          <w:szCs w:val="21"/>
+        </w:rPr>
+        <w:t>KEY</w:t>
+      </w:r>
+      <w:r>
+        <w:rPr>
+          <w:rFonts w:ascii="Consolas" w:hAnsi="Consolas"/>
+          <w:color w:val="D4D4D4"/>
+          <w:sz w:val="21"/>
+          <w:szCs w:val="21"/>
+        </w:rPr>
+        <w:t xml:space="preserve"> AUTO_INCREMENT,</w:t>
       </w:r>
     </w:p>
     <w:p>
@@ -4011,7 +3947,7 @@
           <w:sz w:val="21"/>
           <w:szCs w:val="21"/>
         </w:rPr>
-        <w:t xml:space="preserve">    ruta </w:t>
+        <w:t xml:space="preserve">    nombre </w:t>
       </w:r>
       <w:r>
         <w:rPr>
@@ -4038,7 +3974,7 @@
           <w:sz w:val="21"/>
           <w:szCs w:val="21"/>
         </w:rPr>
-        <w:t>70</w:t>
+        <w:t>50</w:t>
       </w:r>
       <w:r>
         <w:rPr>
@@ -4104,25 +4040,43 @@
           <w:sz w:val="21"/>
           <w:szCs w:val="21"/>
         </w:rPr>
-        <w:t xml:space="preserve">    estado </w:t>
-      </w:r>
-      <w:r>
-        <w:rPr>
-          <w:rFonts w:ascii="Consolas" w:hAnsi="Consolas"/>
-          <w:color w:val="569CD6"/>
-          <w:sz w:val="21"/>
-          <w:szCs w:val="21"/>
-        </w:rPr>
-        <w:t>BOOLEAN</w:t>
-      </w:r>
-      <w:r>
-        <w:rPr>
-          <w:rFonts w:ascii="Consolas" w:hAnsi="Consolas"/>
-          <w:color w:val="D4D4D4"/>
-          <w:sz w:val="21"/>
-          <w:szCs w:val="21"/>
-        </w:rPr>
-        <w:t xml:space="preserve"> </w:t>
+        <w:t xml:space="preserve">    ruta </w:t>
+      </w:r>
+      <w:r>
+        <w:rPr>
+          <w:rFonts w:ascii="Consolas" w:hAnsi="Consolas"/>
+          <w:color w:val="569CD6"/>
+          <w:sz w:val="21"/>
+          <w:szCs w:val="21"/>
+        </w:rPr>
+        <w:t>VARCHAR</w:t>
+      </w:r>
+      <w:r>
+        <w:rPr>
+          <w:rFonts w:ascii="Consolas" w:hAnsi="Consolas"/>
+          <w:color w:val="D4D4D4"/>
+          <w:sz w:val="21"/>
+          <w:szCs w:val="21"/>
+        </w:rPr>
+        <w:t xml:space="preserve"> (</w:t>
+      </w:r>
+      <w:r>
+        <w:rPr>
+          <w:rFonts w:ascii="Consolas" w:hAnsi="Consolas"/>
+          <w:color w:val="B5CEA8"/>
+          <w:sz w:val="21"/>
+          <w:szCs w:val="21"/>
+        </w:rPr>
+        <w:t>70</w:t>
+      </w:r>
+      <w:r>
+        <w:rPr>
+          <w:rFonts w:ascii="Consolas" w:hAnsi="Consolas"/>
+          <w:color w:val="D4D4D4"/>
+          <w:sz w:val="21"/>
+          <w:szCs w:val="21"/>
+        </w:rPr>
+        <w:t xml:space="preserve">) </w:t>
       </w:r>
       <w:r>
         <w:rPr>
@@ -4158,34 +4112,7 @@
           <w:sz w:val="21"/>
           <w:szCs w:val="21"/>
         </w:rPr>
-        <w:t xml:space="preserve"> </w:t>
-      </w:r>
-      <w:r>
-        <w:rPr>
-          <w:rFonts w:ascii="Consolas" w:hAnsi="Consolas"/>
-          <w:color w:val="569CD6"/>
-          <w:sz w:val="21"/>
-          <w:szCs w:val="21"/>
-        </w:rPr>
-        <w:t>DEFAULT</w:t>
-      </w:r>
-      <w:r>
-        <w:rPr>
-          <w:rFonts w:ascii="Consolas" w:hAnsi="Consolas"/>
-          <w:color w:val="D4D4D4"/>
-          <w:sz w:val="21"/>
-          <w:szCs w:val="21"/>
-        </w:rPr>
-        <w:t xml:space="preserve"> </w:t>
-      </w:r>
-      <w:r>
-        <w:rPr>
-          <w:rFonts w:ascii="Consolas" w:hAnsi="Consolas"/>
-          <w:color w:val="B5CEA8"/>
-          <w:sz w:val="21"/>
-          <w:szCs w:val="21"/>
-        </w:rPr>
-        <w:t>1</w:t>
+        <w:t>,</w:t>
       </w:r>
     </w:p>
     <w:p>
@@ -4206,7 +4133,88 @@
           <w:sz w:val="21"/>
           <w:szCs w:val="21"/>
         </w:rPr>
-        <w:t>);</w:t>
+        <w:t xml:space="preserve">    estado </w:t>
+      </w:r>
+      <w:r>
+        <w:rPr>
+          <w:rFonts w:ascii="Consolas" w:hAnsi="Consolas"/>
+          <w:color w:val="569CD6"/>
+          <w:sz w:val="21"/>
+          <w:szCs w:val="21"/>
+        </w:rPr>
+        <w:t>BOOLEAN</w:t>
+      </w:r>
+      <w:r>
+        <w:rPr>
+          <w:rFonts w:ascii="Consolas" w:hAnsi="Consolas"/>
+          <w:color w:val="D4D4D4"/>
+          <w:sz w:val="21"/>
+          <w:szCs w:val="21"/>
+        </w:rPr>
+        <w:t xml:space="preserve"> </w:t>
+      </w:r>
+      <w:r>
+        <w:rPr>
+          <w:rFonts w:ascii="Consolas" w:hAnsi="Consolas"/>
+          <w:color w:val="569CD6"/>
+          <w:sz w:val="21"/>
+          <w:szCs w:val="21"/>
+        </w:rPr>
+        <w:t>NOT</w:t>
+      </w:r>
+      <w:r>
+        <w:rPr>
+          <w:rFonts w:ascii="Consolas" w:hAnsi="Consolas"/>
+          <w:color w:val="D4D4D4"/>
+          <w:sz w:val="21"/>
+          <w:szCs w:val="21"/>
+        </w:rPr>
+        <w:t xml:space="preserve"> </w:t>
+      </w:r>
+      <w:r>
+        <w:rPr>
+          <w:rFonts w:ascii="Consolas" w:hAnsi="Consolas"/>
+          <w:color w:val="569CD6"/>
+          <w:sz w:val="21"/>
+          <w:szCs w:val="21"/>
+        </w:rPr>
+        <w:t>NULL</w:t>
+      </w:r>
+      <w:r>
+        <w:rPr>
+          <w:rFonts w:ascii="Consolas" w:hAnsi="Consolas"/>
+          <w:color w:val="D4D4D4"/>
+          <w:sz w:val="21"/>
+          <w:szCs w:val="21"/>
+        </w:rPr>
+        <w:t xml:space="preserve"> </w:t>
+      </w:r>
+      <w:r>
+        <w:rPr>
+          <w:rFonts w:ascii="Consolas" w:hAnsi="Consolas"/>
+          <w:color w:val="569CD6"/>
+          <w:sz w:val="21"/>
+          <w:szCs w:val="21"/>
+        </w:rPr>
+        <w:t>DEFAULT</w:t>
+      </w:r>
+      <w:r>
+        <w:rPr>
+          <w:rFonts w:ascii="Consolas" w:hAnsi="Consolas"/>
+          <w:color w:val="D4D4D4"/>
+          <w:sz w:val="21"/>
+          <w:szCs w:val="21"/>
+        </w:rPr>
+        <w:t xml:space="preserve"> </w:t>
+      </w:r>
+      <w:r>
+        <w:rPr>
+          <w:rFonts w:ascii="Consolas" w:hAnsi="Consolas"/>
+          <w:color w:val="B5CEA8"/>
+          <w:sz w:val="21"/>
+          <w:szCs w:val="21"/>
+        </w:rPr>
+        <w:t>1</w:t>
       </w:r>
     </w:p>
     <w:p>
@@ -4220,6 +4228,15 @@
           <w:szCs w:val="21"/>
         </w:rPr>
       </w:pPr>
+      <w:r>
+        <w:rPr>
+          <w:rFonts w:ascii="Consolas" w:hAnsi="Consolas"/>
+          <w:color w:val="D4D4D4"/>
+          <w:sz w:val="21"/>
+          <w:szCs w:val="21"/>
+        </w:rPr>
+        <w:t>);</w:t>
+      </w:r>
     </w:p>
     <w:p>
       <w:pPr>
@@ -4232,66 +4249,6 @@
           <w:szCs w:val="21"/>
         </w:rPr>
       </w:pPr>
-      <w:r>
-        <w:rPr>
-          <w:rFonts w:ascii="Consolas" w:hAnsi="Consolas"/>
-          <w:color w:val="6A9955"/>
-          <w:sz w:val="21"/>
-          <w:szCs w:val="21"/>
-        </w:rPr>
-        <w:t xml:space="preserve">-- </w:t>
-      </w:r>
-      <w:proofErr w:type="spellStart"/>
-      <w:r>
-        <w:rPr>
-          <w:rFonts w:ascii="Consolas" w:hAnsi="Consolas"/>
-          <w:color w:val="6A9955"/>
-          <w:sz w:val="21"/>
-          <w:szCs w:val="21"/>
-        </w:rPr>
-        <w:t>Create</w:t>
-      </w:r>
-      <w:proofErr w:type="spellEnd"/>
-      <w:r>
-        <w:rPr>
-          <w:rFonts w:ascii="Consolas" w:hAnsi="Consolas"/>
-          <w:color w:val="6A9955"/>
-          <w:sz w:val="21"/>
-          <w:szCs w:val="21"/>
-        </w:rPr>
-        <w:t xml:space="preserve"> </w:t>
-      </w:r>
-      <w:proofErr w:type="spellStart"/>
-      <w:r>
-        <w:rPr>
-          <w:rFonts w:ascii="Consolas" w:hAnsi="Consolas"/>
-          <w:color w:val="6A9955"/>
-          <w:sz w:val="21"/>
-          <w:szCs w:val="21"/>
-        </w:rPr>
-        <w:t>entity</w:t>
-      </w:r>
-      <w:proofErr w:type="spellEnd"/>
-      <w:r>
-        <w:rPr>
-          <w:rFonts w:ascii="Consolas" w:hAnsi="Consolas"/>
-          <w:color w:val="6A9955"/>
-          <w:sz w:val="21"/>
-          <w:szCs w:val="21"/>
-        </w:rPr>
-        <w:t xml:space="preserve"> </w:t>
-      </w:r>
-      <w:proofErr w:type="spellStart"/>
-      <w:r>
-        <w:rPr>
-          <w:rFonts w:ascii="Consolas" w:hAnsi="Consolas"/>
-          <w:color w:val="6A9955"/>
-          <w:sz w:val="21"/>
-          <w:szCs w:val="21"/>
-        </w:rPr>
-        <w:t>vista_roles</w:t>
-      </w:r>
-      <w:proofErr w:type="spellEnd"/>
     </w:p>
     <w:p>
       <w:pPr>
@@ -4307,70 +4264,63 @@
       <w:r>
         <w:rPr>
           <w:rFonts w:ascii="Consolas" w:hAnsi="Consolas"/>
-          <w:color w:val="569CD6"/>
-          <w:sz w:val="21"/>
-          <w:szCs w:val="21"/>
-        </w:rPr>
-        <w:t>CREATE</w:t>
-      </w:r>
-      <w:r>
-        <w:rPr>
-          <w:rFonts w:ascii="Consolas" w:hAnsi="Consolas"/>
-          <w:color w:val="D4D4D4"/>
-          <w:sz w:val="21"/>
-          <w:szCs w:val="21"/>
-        </w:rPr>
-        <w:t xml:space="preserve"> </w:t>
-      </w:r>
-      <w:r>
-        <w:rPr>
-          <w:rFonts w:ascii="Consolas" w:hAnsi="Consolas"/>
-          <w:color w:val="569CD6"/>
-          <w:sz w:val="21"/>
-          <w:szCs w:val="21"/>
-        </w:rPr>
-        <w:t>TABLE</w:t>
-      </w:r>
-      <w:r>
-        <w:rPr>
-          <w:rFonts w:ascii="Consolas" w:hAnsi="Consolas"/>
-          <w:color w:val="D4D4D4"/>
-          <w:sz w:val="21"/>
-          <w:szCs w:val="21"/>
-        </w:rPr>
-        <w:t xml:space="preserve"> </w:t>
+          <w:color w:val="6A9955"/>
+          <w:sz w:val="21"/>
+          <w:szCs w:val="21"/>
+        </w:rPr>
+        <w:t xml:space="preserve">-- </w:t>
       </w:r>
       <w:proofErr w:type="spellStart"/>
       <w:r>
         <w:rPr>
           <w:rFonts w:ascii="Consolas" w:hAnsi="Consolas"/>
-          <w:color w:val="D4D4D4"/>
-          <w:sz w:val="21"/>
-          <w:szCs w:val="21"/>
-        </w:rPr>
-        <w:t>vistas_</w:t>
-      </w:r>
-      <w:proofErr w:type="gramStart"/>
-      <w:r>
-        <w:rPr>
-          <w:rFonts w:ascii="Consolas" w:hAnsi="Consolas"/>
-          <w:color w:val="D4D4D4"/>
-          <w:sz w:val="21"/>
-          <w:szCs w:val="21"/>
-        </w:rPr>
-        <w:t>roles</w:t>
+          <w:color w:val="6A9955"/>
+          <w:sz w:val="21"/>
+          <w:szCs w:val="21"/>
+        </w:rPr>
+        <w:t>Create</w:t>
       </w:r>
       <w:proofErr w:type="spellEnd"/>
       <w:r>
         <w:rPr>
           <w:rFonts w:ascii="Consolas" w:hAnsi="Consolas"/>
-          <w:color w:val="D4D4D4"/>
-          <w:sz w:val="21"/>
-          <w:szCs w:val="21"/>
-        </w:rPr>
-        <w:t>(</w:t>
-      </w:r>
-      <w:proofErr w:type="gramEnd"/>
+          <w:color w:val="6A9955"/>
+          <w:sz w:val="21"/>
+          <w:szCs w:val="21"/>
+        </w:rPr>
+        <w:t xml:space="preserve"> </w:t>
+      </w:r>
+      <w:proofErr w:type="spellStart"/>
+      <w:r>
+        <w:rPr>
+          <w:rFonts w:ascii="Consolas" w:hAnsi="Consolas"/>
+          <w:color w:val="6A9955"/>
+          <w:sz w:val="21"/>
+          <w:szCs w:val="21"/>
+        </w:rPr>
+        <w:t>entity</w:t>
+      </w:r>
+      <w:proofErr w:type="spellEnd"/>
+      <w:r>
+        <w:rPr>
+          <w:rFonts w:ascii="Consolas" w:hAnsi="Consolas"/>
+          <w:color w:val="6A9955"/>
+          <w:sz w:val="21"/>
+          <w:szCs w:val="21"/>
+        </w:rPr>
+        <w:t xml:space="preserve"> </w:t>
+      </w:r>
+      <w:proofErr w:type="spellStart"/>
+      <w:r>
+        <w:rPr>
+          <w:rFonts w:ascii="Consolas" w:hAnsi="Consolas"/>
+          <w:color w:val="6A9955"/>
+          <w:sz w:val="21"/>
+          <w:szCs w:val="21"/>
+        </w:rPr>
+        <w:t>vista_roles</w:t>
+      </w:r>
+      <w:proofErr w:type="spellEnd"/>
     </w:p>
     <w:p>
       <w:pPr>
@@ -4386,11 +4336,38 @@
       <w:r>
         <w:rPr>
           <w:rFonts w:ascii="Consolas" w:hAnsi="Consolas"/>
-          <w:color w:val="D4D4D4"/>
-          <w:sz w:val="21"/>
-          <w:szCs w:val="21"/>
-        </w:rPr>
-        <w:t xml:space="preserve">    </w:t>
+          <w:color w:val="569CD6"/>
+          <w:sz w:val="21"/>
+          <w:szCs w:val="21"/>
+        </w:rPr>
+        <w:t>CREATE</w:t>
+      </w:r>
+      <w:r>
+        <w:rPr>
+          <w:rFonts w:ascii="Consolas" w:hAnsi="Consolas"/>
+          <w:color w:val="D4D4D4"/>
+          <w:sz w:val="21"/>
+          <w:szCs w:val="21"/>
+        </w:rPr>
+        <w:t xml:space="preserve"> </w:t>
+      </w:r>
+      <w:r>
+        <w:rPr>
+          <w:rFonts w:ascii="Consolas" w:hAnsi="Consolas"/>
+          <w:color w:val="569CD6"/>
+          <w:sz w:val="21"/>
+          <w:szCs w:val="21"/>
+        </w:rPr>
+        <w:t>TABLE</w:t>
+      </w:r>
+      <w:r>
+        <w:rPr>
+          <w:rFonts w:ascii="Consolas" w:hAnsi="Consolas"/>
+          <w:color w:val="D4D4D4"/>
+          <w:sz w:val="21"/>
+          <w:szCs w:val="21"/>
+        </w:rPr>
+        <w:t xml:space="preserve"> </w:t>
       </w:r>
       <w:proofErr w:type="spellStart"/>
       <w:r>
@@ -4400,7 +4377,7 @@
           <w:sz w:val="21"/>
           <w:szCs w:val="21"/>
         </w:rPr>
-        <w:t>vista_id</w:t>
+        <w:t>vistas_roles</w:t>
       </w:r>
       <w:proofErr w:type="spellEnd"/>
       <w:r>
@@ -4410,25 +4387,7 @@
           <w:sz w:val="21"/>
           <w:szCs w:val="21"/>
         </w:rPr>
-        <w:t xml:space="preserve"> </w:t>
-      </w:r>
-      <w:r>
-        <w:rPr>
-          <w:rFonts w:ascii="Consolas" w:hAnsi="Consolas"/>
-          <w:color w:val="569CD6"/>
-          <w:sz w:val="21"/>
-          <w:szCs w:val="21"/>
-        </w:rPr>
-        <w:t>INT</w:t>
-      </w:r>
-      <w:r>
-        <w:rPr>
-          <w:rFonts w:ascii="Consolas" w:hAnsi="Consolas"/>
-          <w:color w:val="D4D4D4"/>
-          <w:sz w:val="21"/>
-          <w:szCs w:val="21"/>
-        </w:rPr>
-        <w:t>,</w:t>
+        <w:t>(</w:t>
       </w:r>
     </w:p>
     <w:p>
@@ -4459,7 +4418,7 @@
           <w:sz w:val="21"/>
           <w:szCs w:val="21"/>
         </w:rPr>
-        <w:t>rol_id</w:t>
+        <w:t>vista_id</w:t>
       </w:r>
       <w:proofErr w:type="spellEnd"/>
       <w:r>
@@ -4510,24 +4469,6 @@
         </w:rPr>
         <w:t xml:space="preserve">    </w:t>
       </w:r>
-      <w:r>
-        <w:rPr>
-          <w:rFonts w:ascii="Consolas" w:hAnsi="Consolas"/>
-          <w:color w:val="569CD6"/>
-          <w:sz w:val="21"/>
-          <w:szCs w:val="21"/>
-        </w:rPr>
-        <w:t>FOREIGN KEY</w:t>
-      </w:r>
-      <w:r>
-        <w:rPr>
-          <w:rFonts w:ascii="Consolas" w:hAnsi="Consolas"/>
-          <w:color w:val="D4D4D4"/>
-          <w:sz w:val="21"/>
-          <w:szCs w:val="21"/>
-        </w:rPr>
-        <w:t xml:space="preserve"> (</w:t>
-      </w:r>
       <w:proofErr w:type="spellStart"/>
       <w:r>
         <w:rPr>
@@ -4536,7 +4477,7 @@
           <w:sz w:val="21"/>
           <w:szCs w:val="21"/>
         </w:rPr>
-        <w:t>vista_id</w:t>
+        <w:t>rol_id</w:t>
       </w:r>
       <w:proofErr w:type="spellEnd"/>
       <w:r>
@@ -4546,25 +4487,25 @@
           <w:sz w:val="21"/>
           <w:szCs w:val="21"/>
         </w:rPr>
-        <w:t xml:space="preserve">) </w:t>
-      </w:r>
-      <w:r>
-        <w:rPr>
-          <w:rFonts w:ascii="Consolas" w:hAnsi="Consolas"/>
-          <w:color w:val="569CD6"/>
-          <w:sz w:val="21"/>
-          <w:szCs w:val="21"/>
-        </w:rPr>
-        <w:t>REFERENCES</w:t>
-      </w:r>
-      <w:r>
-        <w:rPr>
-          <w:rFonts w:ascii="Consolas" w:hAnsi="Consolas"/>
-          <w:color w:val="D4D4D4"/>
-          <w:sz w:val="21"/>
-          <w:szCs w:val="21"/>
-        </w:rPr>
-        <w:t xml:space="preserve"> vistas(id),</w:t>
+        <w:t xml:space="preserve"> </w:t>
+      </w:r>
+      <w:r>
+        <w:rPr>
+          <w:rFonts w:ascii="Consolas" w:hAnsi="Consolas"/>
+          <w:color w:val="569CD6"/>
+          <w:sz w:val="21"/>
+          <w:szCs w:val="21"/>
+        </w:rPr>
+        <w:t>INT</w:t>
+      </w:r>
+      <w:r>
+        <w:rPr>
+          <w:rFonts w:ascii="Consolas" w:hAnsi="Consolas"/>
+          <w:color w:val="D4D4D4"/>
+          <w:sz w:val="21"/>
+          <w:szCs w:val="21"/>
+        </w:rPr>
+        <w:t>,</w:t>
       </w:r>
     </w:p>
     <w:p>
@@ -4594,6 +4535,44 @@
           <w:sz w:val="21"/>
           <w:szCs w:val="21"/>
         </w:rPr>
+        <w:t>CONSTRAINT</w:t>
+      </w:r>
+      <w:r>
+        <w:rPr>
+          <w:rFonts w:ascii="Consolas" w:hAnsi="Consolas"/>
+          <w:color w:val="D4D4D4"/>
+          <w:sz w:val="21"/>
+          <w:szCs w:val="21"/>
+        </w:rPr>
+        <w:t xml:space="preserve"> </w:t>
+      </w:r>
+      <w:proofErr w:type="spellStart"/>
+      <w:r>
+        <w:rPr>
+          <w:rFonts w:ascii="Consolas" w:hAnsi="Consolas"/>
+          <w:color w:val="D4D4D4"/>
+          <w:sz w:val="21"/>
+          <w:szCs w:val="21"/>
+        </w:rPr>
+        <w:t>fk_vista_id_vistas_roles_vistas</w:t>
+      </w:r>
+      <w:proofErr w:type="spellEnd"/>
+      <w:r>
+        <w:rPr>
+          <w:rFonts w:ascii="Consolas" w:hAnsi="Consolas"/>
+          <w:color w:val="D4D4D4"/>
+          <w:sz w:val="21"/>
+          <w:szCs w:val="21"/>
+        </w:rPr>
+        <w:t xml:space="preserve"> </w:t>
+      </w:r>
+      <w:r>
+        <w:rPr>
+          <w:rFonts w:ascii="Consolas" w:hAnsi="Consolas"/>
+          <w:color w:val="569CD6"/>
+          <w:sz w:val="21"/>
+          <w:szCs w:val="21"/>
+        </w:rPr>
         <w:t>FOREIGN KEY</w:t>
       </w:r>
       <w:r>
@@ -4613,7 +4592,7 @@
           <w:sz w:val="21"/>
           <w:szCs w:val="21"/>
         </w:rPr>
-        <w:t>rol_id</w:t>
+        <w:t>vista_id</w:t>
       </w:r>
       <w:proofErr w:type="spellEnd"/>
       <w:r>
@@ -4641,7 +4620,7 @@
           <w:sz w:val="21"/>
           <w:szCs w:val="21"/>
         </w:rPr>
-        <w:t xml:space="preserve"> roles(id) </w:t>
+        <w:t xml:space="preserve"> vistas(id),</w:t>
       </w:r>
     </w:p>
     <w:p>
@@ -4662,9 +4641,126 @@
           <w:sz w:val="21"/>
           <w:szCs w:val="21"/>
         </w:rPr>
+        <w:t xml:space="preserve">    </w:t>
+      </w:r>
+      <w:r>
+        <w:rPr>
+          <w:rFonts w:ascii="Consolas" w:hAnsi="Consolas"/>
+          <w:color w:val="569CD6"/>
+          <w:sz w:val="21"/>
+          <w:szCs w:val="21"/>
+        </w:rPr>
+        <w:t>CONSTRAINT</w:t>
+      </w:r>
+      <w:r>
+        <w:rPr>
+          <w:rFonts w:ascii="Consolas" w:hAnsi="Consolas"/>
+          <w:color w:val="D4D4D4"/>
+          <w:sz w:val="21"/>
+          <w:szCs w:val="21"/>
+        </w:rPr>
+        <w:t xml:space="preserve"> </w:t>
+      </w:r>
+      <w:proofErr w:type="spellStart"/>
+      <w:r>
+        <w:rPr>
+          <w:rFonts w:ascii="Consolas" w:hAnsi="Consolas"/>
+          <w:color w:val="D4D4D4"/>
+          <w:sz w:val="21"/>
+          <w:szCs w:val="21"/>
+        </w:rPr>
+        <w:t>fk_rol_id_vistas_roles_roles</w:t>
+      </w:r>
+      <w:proofErr w:type="spellEnd"/>
+      <w:r>
+        <w:rPr>
+          <w:rFonts w:ascii="Consolas" w:hAnsi="Consolas"/>
+          <w:color w:val="D4D4D4"/>
+          <w:sz w:val="21"/>
+          <w:szCs w:val="21"/>
+        </w:rPr>
+        <w:t xml:space="preserve"> </w:t>
+      </w:r>
+      <w:r>
+        <w:rPr>
+          <w:rFonts w:ascii="Consolas" w:hAnsi="Consolas"/>
+          <w:color w:val="569CD6"/>
+          <w:sz w:val="21"/>
+          <w:szCs w:val="21"/>
+        </w:rPr>
+        <w:t>FOREIGN KEY</w:t>
+      </w:r>
+      <w:r>
+        <w:rPr>
+          <w:rFonts w:ascii="Consolas" w:hAnsi="Consolas"/>
+          <w:color w:val="D4D4D4"/>
+          <w:sz w:val="21"/>
+          <w:szCs w:val="21"/>
+        </w:rPr>
+        <w:t xml:space="preserve"> (</w:t>
+      </w:r>
+      <w:proofErr w:type="spellStart"/>
+      <w:r>
+        <w:rPr>
+          <w:rFonts w:ascii="Consolas" w:hAnsi="Consolas"/>
+          <w:color w:val="D4D4D4"/>
+          <w:sz w:val="21"/>
+          <w:szCs w:val="21"/>
+        </w:rPr>
+        <w:t>rol_id</w:t>
+      </w:r>
+      <w:proofErr w:type="spellEnd"/>
+      <w:r>
+        <w:rPr>
+          <w:rFonts w:ascii="Consolas" w:hAnsi="Consolas"/>
+          <w:color w:val="D4D4D4"/>
+          <w:sz w:val="21"/>
+          <w:szCs w:val="21"/>
+        </w:rPr>
+        <w:t xml:space="preserve">) </w:t>
+      </w:r>
+      <w:r>
+        <w:rPr>
+          <w:rFonts w:ascii="Consolas" w:hAnsi="Consolas"/>
+          <w:color w:val="569CD6"/>
+          <w:sz w:val="21"/>
+          <w:szCs w:val="21"/>
+        </w:rPr>
+        <w:t>REFERENCES</w:t>
+      </w:r>
+      <w:r>
+        <w:rPr>
+          <w:rFonts w:ascii="Consolas" w:hAnsi="Consolas"/>
+          <w:color w:val="D4D4D4"/>
+          <w:sz w:val="21"/>
+          <w:szCs w:val="21"/>
+        </w:rPr>
+        <w:t xml:space="preserve"> roles(id) </w:t>
+      </w:r>
+    </w:p>
+    <w:p>
+      <w:pPr>
+        <w:shd w:val="clear" w:color="auto" w:fill="1E1E1E"/>
+        <w:spacing w:line="285" w:lineRule="atLeast"/>
+        <w:rPr>
+          <w:rFonts w:ascii="Consolas" w:hAnsi="Consolas"/>
+          <w:color w:val="D4D4D4"/>
+          <w:sz w:val="21"/>
+          <w:szCs w:val="21"/>
+        </w:rPr>
+      </w:pPr>
+      <w:r>
+        <w:rPr>
+          <w:rFonts w:ascii="Consolas" w:hAnsi="Consolas"/>
+          <w:color w:val="D4D4D4"/>
+          <w:sz w:val="21"/>
+          <w:szCs w:val="21"/>
+        </w:rPr>
         <w:t>);</w:t>
       </w:r>
     </w:p>
+    <w:p/>
+    <w:p/>
     <w:p/>
     <w:p/>
     <w:tbl>

</xml_diff>